<commit_message>
changes to project and addition of course notes
</commit_message>
<xml_diff>
--- a/Cryptography and Network Security/Topic 4 - PKC.docx
+++ b/Cryptography and Network Security/Topic 4 - PKC.docx
@@ -1,7 +1,7 @@
 
 <file path=word/document.xml><?xml version="1.0" encoding="utf-8"?>
 <w:document xmlns:wpc="http://schemas.microsoft.com/office/word/2010/wordprocessingCanvas" xmlns:cx="http://schemas.microsoft.com/office/drawing/2014/chartex" xmlns:cx1="http://schemas.microsoft.com/office/drawing/2015/9/8/chartex" xmlns:cx2="http://schemas.microsoft.com/office/drawing/2015/10/21/chartex" xmlns:cx3="http://schemas.microsoft.com/office/drawing/2016/5/9/chartex" xmlns:cx4="http://schemas.microsoft.com/office/drawing/2016/5/10/chartex" xmlns:cx5="http://schemas.microsoft.com/office/drawing/2016/5/11/chartex" xmlns:cx6="http://schemas.microsoft.com/office/drawing/2016/5/12/chartex" xmlns:cx7="http://schemas.microsoft.com/office/drawing/2016/5/13/chartex" xmlns:cx8="http://schemas.microsoft.com/office/drawing/2016/5/14/chartex" xmlns:mc="http://schemas.openxmlformats.org/markup-compatibility/2006" xmlns:aink="http://schemas.microsoft.com/office/drawing/2016/ink" xmlns:am3d="http://schemas.microsoft.com/office/drawing/2017/model3d" xmlns:o="urn:schemas-microsoft-com:office:office" xmlns:r="http://schemas.openxmlformats.org/officeDocument/2006/relationships" xmlns:m="http://schemas.openxmlformats.org/officeDocument/2006/math" xmlns:v="urn:schemas-microsoft-com:vml" xmlns:wp14="http://schemas.microsoft.com/office/word/2010/wordprocessingDrawing" xmlns:wp="http://schemas.openxmlformats.org/drawingml/2006/wordprocessingDrawing" xmlns:w10="urn:schemas-microsoft-com:office:word" xmlns:w="http://schemas.openxmlformats.org/wordprocessingml/2006/main" xmlns:w14="http://schemas.microsoft.com/office/word/2010/wordml" xmlns:w15="http://schemas.microsoft.com/office/word/2012/wordml" xmlns:w16cid="http://schemas.microsoft.com/office/word/2016/wordml/cid" xmlns:w16se="http://schemas.microsoft.com/office/word/2015/wordml/symex" xmlns:wpg="http://schemas.microsoft.com/office/word/2010/wordprocessingGroup" xmlns:wpi="http://schemas.microsoft.com/office/word/2010/wordprocessingInk" xmlns:wne="http://schemas.microsoft.com/office/word/2006/wordml" xmlns:wps="http://schemas.microsoft.com/office/word/2010/wordprocessingShape" mc:Ignorable="w14 w15 w16se w16cid wp14">
-  <w:background w:color="FFFEE5"/>
+  <w:background w:color="FFFFFF" w:themeColor="background1"/>
   <w:body>
     <w:p>
       <w:pPr>
@@ -1306,8 +1306,6 @@
           <w:u w:val="single"/>
         </w:rPr>
       </w:pPr>
-      <w:bookmarkStart w:id="0" w:name="_GoBack"/>
-      <w:bookmarkEnd w:id="0"/>
       <w:r>
         <w:rPr>
           <w:noProof/>
@@ -1315,13 +1313,13 @@
         </w:rPr>
         <w:lastRenderedPageBreak/>
         <w:drawing>
-          <wp:anchor distT="0" distB="0" distL="114300" distR="114300" simplePos="0" relativeHeight="251658240" behindDoc="1" locked="0" layoutInCell="1" allowOverlap="1" wp14:anchorId="665F3003" wp14:editId="174AEFD6">
+          <wp:anchor distT="0" distB="0" distL="114300" distR="114300" simplePos="0" relativeHeight="251658240" behindDoc="1" locked="0" layoutInCell="1" allowOverlap="1" wp14:anchorId="665F3003" wp14:editId="253F0B52">
             <wp:simplePos x="0" y="0"/>
             <wp:positionH relativeFrom="column">
-              <wp:posOffset>642903</wp:posOffset>
+              <wp:posOffset>642620</wp:posOffset>
             </wp:positionH>
             <wp:positionV relativeFrom="paragraph">
-              <wp:posOffset>803980</wp:posOffset>
+              <wp:posOffset>938812</wp:posOffset>
             </wp:positionV>
             <wp:extent cx="4461510" cy="3679825"/>
             <wp:effectExtent l="0" t="0" r="0" b="3175"/>
@@ -1388,7 +1386,27 @@
         <w:rPr>
           <w:color w:val="000000" w:themeColor="text1"/>
         </w:rPr>
-        <w:t xml:space="preserve">symmetric key transportation and digital signature generation. And symmetric keys are used for bulk encryption. </w:t>
+        <w:t xml:space="preserve">symmetric key transportation and digital signature generation. And symmetric keys are used for bulk </w:t>
+      </w:r>
+      <w:r>
+        <w:rPr>
+          <w:color w:val="000000" w:themeColor="text1"/>
+        </w:rPr>
+        <w:t>e</w:t>
+      </w:r>
+      <w:bookmarkStart w:id="0" w:name="_GoBack"/>
+      <w:bookmarkEnd w:id="0"/>
+      <w:r>
+        <w:rPr>
+          <w:color w:val="000000" w:themeColor="text1"/>
+        </w:rPr>
+        <w:t>n</w:t>
+      </w:r>
+      <w:r>
+        <w:rPr>
+          <w:color w:val="000000" w:themeColor="text1"/>
+        </w:rPr>
+        <w:t>cryption</w:t>
       </w:r>
     </w:p>
     <w:sectPr>
@@ -4556,6 +4574,7 @@
     <w:lsdException w:name="HTML Sample" w:semiHidden="1" w:unhideWhenUsed="1"/>
     <w:lsdException w:name="HTML Typewriter" w:semiHidden="1" w:unhideWhenUsed="1"/>
     <w:lsdException w:name="HTML Variable" w:semiHidden="1" w:unhideWhenUsed="1"/>
+    <w:lsdException w:name="Normal Table" w:semiHidden="1" w:unhideWhenUsed="1"/>
     <w:lsdException w:name="annotation subject" w:semiHidden="1" w:unhideWhenUsed="1"/>
     <w:lsdException w:name="No List" w:semiHidden="1" w:unhideWhenUsed="1"/>
     <w:lsdException w:name="Outline List 1" w:semiHidden="1" w:unhideWhenUsed="1"/>
@@ -4599,8 +4618,10 @@
     <w:lsdException w:name="Table Elegant" w:semiHidden="1" w:unhideWhenUsed="1"/>
     <w:lsdException w:name="Table Professional" w:semiHidden="1" w:unhideWhenUsed="1"/>
     <w:lsdException w:name="Table Subtle 1" w:semiHidden="1" w:unhideWhenUsed="1"/>
+    <w:lsdException w:name="Table Subtle 2" w:semiHidden="1" w:unhideWhenUsed="1"/>
     <w:lsdException w:name="Table Web 1" w:semiHidden="1" w:unhideWhenUsed="1"/>
     <w:lsdException w:name="Table Web 2" w:semiHidden="1" w:unhideWhenUsed="1"/>
+    <w:lsdException w:name="Table Web 3" w:semiHidden="1" w:unhideWhenUsed="1"/>
     <w:lsdException w:name="Balloon Text" w:semiHidden="1" w:unhideWhenUsed="1"/>
     <w:lsdException w:name="Table Grid" w:uiPriority="39"/>
     <w:lsdException w:name="Table Theme" w:semiHidden="1" w:unhideWhenUsed="1"/>
@@ -5818,7 +5839,7 @@
 </file>
 
 <file path=customXml/itemProps1.xml><?xml version="1.0" encoding="utf-8"?>
-<ds:datastoreItem xmlns:ds="http://schemas.openxmlformats.org/officeDocument/2006/customXml" ds:itemID="{B44737F2-E646-6F44-96F6-10C6A8477E33}">
+<ds:datastoreItem xmlns:ds="http://schemas.openxmlformats.org/officeDocument/2006/customXml" ds:itemID="{2149822F-AB0D-5245-8249-3C3EEDE42967}">
   <ds:schemaRefs>
     <ds:schemaRef ds:uri="http://schemas.openxmlformats.org/officeDocument/2006/bibliography"/>
   </ds:schemaRefs>

</xml_diff>